<commit_message>
Update lab4 with sequence tracker
</commit_message>
<xml_diff>
--- a/Lab_04/LFA_Lab4.docx
+++ b/Lab_04/LFA_Lab4.docx
@@ -631,13 +631,7 @@
         </w:r>
       </w:hyperlink>
       <w:r>
-        <w:t xml:space="preserve"> that utilizes regular expressions. However, </w:t>
-      </w:r>
-      <w:r>
-        <w:t>it’s</w:t>
-      </w:r>
-      <w:r>
-        <w:t xml:space="preserve"> only one of the many places you can find regular expressions. Regular expressions can also be used from the command line and in text editors to find text within a file.</w:t>
+        <w:t xml:space="preserve"> that utilizes regular expressions. However, it’s only one of the many places you can find regular expressions. Regular expressions can also be used from the command line and in text editors to find text within a file.</w:t>
       </w:r>
     </w:p>
     <w:p>
@@ -657,13 +651,7 @@
         <w:ind w:firstLine="720"/>
       </w:pPr>
       <w:r>
-        <w:t>Regex can be used to search, extract, validate, or transform text based on specified patterns. This pattern can be as basic as searching for a comma (,) in a text or as complex as searching for a valid email address in a text.</w:t>
-      </w:r>
-      <w:r>
-        <w:t xml:space="preserve"> </w:t>
-      </w:r>
-      <w:r>
-        <w:t>Below is an example of a regular expression with each of its components labeled.</w:t>
+        <w:t>Regex can be used to search, extract, validate, or transform text based on specified patterns. This pattern can be as basic as searching for a comma (,) in a text or as complex as searching for a valid email address in a text. Below is an example of a regular expression with each of its components labeled.</w:t>
       </w:r>
     </w:p>
     <w:p>
@@ -864,10 +852,7 @@
         <w:spacing w:line="300" w:lineRule="auto"/>
       </w:pPr>
       <w:r>
-        <w:t xml:space="preserve">      3. </w:t>
-      </w:r>
-      <w:r>
-        <w:t>Write a good report covering all performed actions and faced difficulties.</w:t>
+        <w:t xml:space="preserve">      3. Write a good report covering all performed actions and faced difficulties.</w:t>
       </w:r>
     </w:p>
     <w:p>
@@ -1047,9 +1032,9 @@
           <w:noProof/>
         </w:rPr>
         <w:drawing>
-          <wp:inline distT="0" distB="0" distL="0" distR="0" wp14:anchorId="6A0C72EC" wp14:editId="000396C8">
-            <wp:extent cx="4600575" cy="4533900"/>
-            <wp:effectExtent l="0" t="0" r="9525" b="0"/>
+          <wp:inline distT="0" distB="0" distL="0" distR="0" wp14:anchorId="6A0C72EC" wp14:editId="02116CC8">
+            <wp:extent cx="4305300" cy="4242904"/>
+            <wp:effectExtent l="0" t="0" r="0" b="5715"/>
             <wp:docPr id="929974364" name="Picture 1" descr="A screen shot of a computer&#10;&#10;Description automatically generated"/>
             <wp:cNvGraphicFramePr>
               <a:graphicFrameLocks xmlns:a="http://schemas.openxmlformats.org/drawingml/2006/main" noChangeAspect="1"/>
@@ -1070,7 +1055,7 @@
                   <pic:spPr>
                     <a:xfrm>
                       <a:off x="0" y="0"/>
-                      <a:ext cx="4600575" cy="4533900"/>
+                      <a:ext cx="4307597" cy="4245167"/>
                     </a:xfrm>
                     <a:prstGeom prst="rect">
                       <a:avLst/>
@@ -1124,10 +1109,10 @@
           <w:noProof/>
         </w:rPr>
         <w:drawing>
-          <wp:inline distT="0" distB="0" distL="0" distR="0" wp14:anchorId="5263A8CE" wp14:editId="544FCE50">
-            <wp:extent cx="5334000" cy="3419475"/>
-            <wp:effectExtent l="0" t="0" r="0" b="9525"/>
-            <wp:docPr id="747039159" name="Picture 1" descr="A computer screen shot of a program code&#10;&#10;Description automatically generated"/>
+          <wp:inline distT="0" distB="0" distL="0" distR="0" wp14:anchorId="43DDC90D" wp14:editId="7C1F3513">
+            <wp:extent cx="4724400" cy="3455738"/>
+            <wp:effectExtent l="0" t="0" r="0" b="0"/>
+            <wp:docPr id="527721303" name="Picture 1" descr="A computer screen shot of a program code&#10;&#10;Description automatically generated"/>
             <wp:cNvGraphicFramePr>
               <a:graphicFrameLocks xmlns:a="http://schemas.openxmlformats.org/drawingml/2006/main" noChangeAspect="1"/>
             </wp:cNvGraphicFramePr>
@@ -1135,7 +1120,7 @@
               <a:graphicData uri="http://schemas.openxmlformats.org/drawingml/2006/picture">
                 <pic:pic xmlns:pic="http://schemas.openxmlformats.org/drawingml/2006/picture">
                   <pic:nvPicPr>
-                    <pic:cNvPr id="747039159" name="Picture 1" descr="A computer screen shot of a program code&#10;&#10;Description automatically generated"/>
+                    <pic:cNvPr id="527721303" name="Picture 1" descr="A computer screen shot of a program code&#10;&#10;Description automatically generated"/>
                     <pic:cNvPicPr/>
                   </pic:nvPicPr>
                   <pic:blipFill>
@@ -1147,7 +1132,7 @@
                   <pic:spPr>
                     <a:xfrm>
                       <a:off x="0" y="0"/>
-                      <a:ext cx="5334000" cy="3419475"/>
+                      <a:ext cx="4740546" cy="3467548"/>
                     </a:xfrm>
                     <a:prstGeom prst="rect">
                       <a:avLst/>
@@ -1178,13 +1163,17 @@
       <w:r>
         <w:t xml:space="preserve">If there’s no parenthesis and we’re not in an expression, it means we currently have a character which we must append to the string. However, we first check if the next character is a special character, meaning we’d have to allow for special behavior instead of appending the character to the string. After we’re out of the loop, we return the </w:t>
       </w:r>
-      <w:proofErr w:type="gramStart"/>
-      <w:r>
-        <w:t>newly-created</w:t>
-      </w:r>
-      <w:proofErr w:type="gramEnd"/>
-      <w:r>
-        <w:t xml:space="preserve"> string to the user. </w:t>
+      <w:r>
+        <w:t>newly created</w:t>
+      </w:r>
+      <w:r>
+        <w:t xml:space="preserve"> string</w:t>
+      </w:r>
+      <w:r>
+        <w:t xml:space="preserve"> along with the sequence of operations</w:t>
+      </w:r>
+      <w:r>
+        <w:t xml:space="preserve"> to the user. </w:t>
       </w:r>
     </w:p>
     <w:p>
@@ -1202,10 +1191,10 @@
           <w:noProof/>
         </w:rPr>
         <w:drawing>
-          <wp:inline distT="0" distB="0" distL="0" distR="0" wp14:anchorId="502BB560" wp14:editId="37D9FC11">
-            <wp:extent cx="4010025" cy="2924175"/>
-            <wp:effectExtent l="0" t="0" r="9525" b="9525"/>
-            <wp:docPr id="879626509" name="Picture 1" descr="A computer screen shot of a program code&#10;&#10;Description automatically generated"/>
+          <wp:inline distT="0" distB="0" distL="0" distR="0" wp14:anchorId="4E589ADF" wp14:editId="4FFD9BB9">
+            <wp:extent cx="3398520" cy="3037476"/>
+            <wp:effectExtent l="0" t="0" r="0" b="0"/>
+            <wp:docPr id="1640374655" name="Picture 1"/>
             <wp:cNvGraphicFramePr>
               <a:graphicFrameLocks xmlns:a="http://schemas.openxmlformats.org/drawingml/2006/main" noChangeAspect="1"/>
             </wp:cNvGraphicFramePr>
@@ -1213,7 +1202,7 @@
               <a:graphicData uri="http://schemas.openxmlformats.org/drawingml/2006/picture">
                 <pic:pic xmlns:pic="http://schemas.openxmlformats.org/drawingml/2006/picture">
                   <pic:nvPicPr>
-                    <pic:cNvPr id="879626509" name="Picture 1" descr="A computer screen shot of a program code&#10;&#10;Description automatically generated"/>
+                    <pic:cNvPr id="1640374655" name="Picture 1"/>
                     <pic:cNvPicPr/>
                   </pic:nvPicPr>
                   <pic:blipFill>
@@ -1225,7 +1214,7 @@
                   <pic:spPr>
                     <a:xfrm>
                       <a:off x="0" y="0"/>
-                      <a:ext cx="4010025" cy="2924175"/>
+                      <a:ext cx="3400974" cy="3039669"/>
                     </a:xfrm>
                     <a:prstGeom prst="rect">
                       <a:avLst/>
@@ -1240,41 +1229,12 @@
     </w:p>
     <w:p>
       <w:pPr>
-        <w:rPr>
-          <w:b/>
-          <w:bCs/>
-          <w:sz w:val="32"/>
-          <w:szCs w:val="32"/>
-        </w:rPr>
-      </w:pPr>
-    </w:p>
-    <w:p>
-      <w:pPr>
-        <w:rPr>
-          <w:b/>
-          <w:bCs/>
-          <w:sz w:val="32"/>
-          <w:szCs w:val="32"/>
-        </w:rPr>
-      </w:pPr>
-    </w:p>
-    <w:p>
-      <w:pPr>
-        <w:rPr>
-          <w:b/>
-          <w:bCs/>
-          <w:sz w:val="32"/>
-          <w:szCs w:val="32"/>
-        </w:rPr>
-      </w:pPr>
-    </w:p>
-    <w:p>
-      <w:pPr>
         <w:pStyle w:val="Heading1"/>
         <w:spacing w:before="0" w:line="352" w:lineRule="exact"/>
         <w:ind w:left="0"/>
       </w:pPr>
       <w:r>
+        <w:lastRenderedPageBreak/>
         <w:t>Results</w:t>
       </w:r>
     </w:p>
@@ -1388,10 +1348,10 @@
           <w:noProof/>
         </w:rPr>
         <w:drawing>
-          <wp:inline distT="0" distB="0" distL="0" distR="0" wp14:anchorId="795B3406" wp14:editId="3AE7C8CF">
-            <wp:extent cx="1590675" cy="561975"/>
-            <wp:effectExtent l="0" t="0" r="9525" b="9525"/>
-            <wp:docPr id="1665248743" name="Picture 1" descr="A black background with white text&#10;&#10;Description automatically generated"/>
+          <wp:inline distT="0" distB="0" distL="0" distR="0" wp14:anchorId="213FD173" wp14:editId="73783272">
+            <wp:extent cx="6121400" cy="361315"/>
+            <wp:effectExtent l="0" t="0" r="0" b="635"/>
+            <wp:docPr id="1024657137" name="Picture 1"/>
             <wp:cNvGraphicFramePr>
               <a:graphicFrameLocks xmlns:a="http://schemas.openxmlformats.org/drawingml/2006/main" noChangeAspect="1"/>
             </wp:cNvGraphicFramePr>
@@ -1399,7 +1359,7 @@
               <a:graphicData uri="http://schemas.openxmlformats.org/drawingml/2006/picture">
                 <pic:pic xmlns:pic="http://schemas.openxmlformats.org/drawingml/2006/picture">
                   <pic:nvPicPr>
-                    <pic:cNvPr id="1665248743" name="Picture 1" descr="A black background with white text&#10;&#10;Description automatically generated"/>
+                    <pic:cNvPr id="1024657137" name=""/>
                     <pic:cNvPicPr/>
                   </pic:nvPicPr>
                   <pic:blipFill>
@@ -1411,7 +1371,7 @@
                   <pic:spPr>
                     <a:xfrm>
                       <a:off x="0" y="0"/>
-                      <a:ext cx="1590675" cy="561975"/>
+                      <a:ext cx="6121400" cy="361315"/>
                     </a:xfrm>
                     <a:prstGeom prst="rect">
                       <a:avLst/>

</xml_diff>

<commit_message>
Remove whitespaces from report and add more explanation about implementation
</commit_message>
<xml_diff>
--- a/Lab_04/LFA_Lab4.docx
+++ b/Lab_04/LFA_Lab4.docx
@@ -791,15 +791,7 @@
         <w:spacing w:line="300" w:lineRule="auto"/>
       </w:pPr>
       <w:r>
-        <w:t xml:space="preserve">Below you will find 3 complex regular expressions </w:t>
-      </w:r>
-      <w:proofErr w:type="gramStart"/>
-      <w:r>
-        <w:t>per</w:t>
-      </w:r>
-      <w:proofErr w:type="gramEnd"/>
-      <w:r>
-        <w:t xml:space="preserve"> each variant. Take a variant depending on your number in the list of students and do the following:</w:t>
+        <w:t>Below you will find 3 complex regular expressions per each variant. Take a variant depending on your number in the list of students and do the following:</w:t>
       </w:r>
     </w:p>
     <w:p>
@@ -857,28 +849,9 @@
     </w:p>
     <w:p>
       <w:pPr>
-        <w:pStyle w:val="Heading2"/>
-        <w:spacing w:before="165"/>
-        <w:ind w:left="0"/>
-        <w:jc w:val="left"/>
-      </w:pPr>
-    </w:p>
-    <w:p>
-      <w:pPr>
-        <w:rPr>
-          <w:b/>
-          <w:bCs/>
-          <w:sz w:val="32"/>
-          <w:szCs w:val="32"/>
-        </w:rPr>
-      </w:pPr>
-      <w:r>
-        <w:rPr>
-          <w:sz w:val="32"/>
-          <w:szCs w:val="32"/>
-        </w:rPr>
-        <w:br w:type="page"/>
-      </w:r>
+        <w:pStyle w:val="NormalWeb"/>
+        <w:spacing w:line="300" w:lineRule="auto"/>
+      </w:pPr>
     </w:p>
     <w:p>
       <w:pPr>
@@ -895,7 +868,6 @@
           <w:sz w:val="32"/>
           <w:szCs w:val="32"/>
         </w:rPr>
-        <w:lastRenderedPageBreak/>
         <w:t>Implementation</w:t>
       </w:r>
     </w:p>
@@ -1020,19 +992,15 @@
     <w:p>
       <w:pPr>
         <w:pStyle w:val="BodyText"/>
-      </w:pPr>
-    </w:p>
-    <w:p>
-      <w:pPr>
-        <w:pStyle w:val="BodyText"/>
         <w:jc w:val="center"/>
       </w:pPr>
       <w:r>
         <w:rPr>
           <w:noProof/>
         </w:rPr>
+        <w:lastRenderedPageBreak/>
         <w:drawing>
-          <wp:inline distT="0" distB="0" distL="0" distR="0" wp14:anchorId="6A0C72EC" wp14:editId="02116CC8">
+          <wp:inline distT="0" distB="0" distL="0" distR="0" wp14:anchorId="6A0C72EC" wp14:editId="0383A233">
             <wp:extent cx="4305300" cy="4242904"/>
             <wp:effectExtent l="0" t="0" r="0" b="5715"/>
             <wp:docPr id="929974364" name="Picture 1" descr="A screen shot of a computer&#10;&#10;Description automatically generated"/>
@@ -1055,7 +1023,7 @@
                   <pic:spPr>
                     <a:xfrm>
                       <a:off x="0" y="0"/>
-                      <a:ext cx="4307597" cy="4245167"/>
+                      <a:ext cx="4305300" cy="4242904"/>
                     </a:xfrm>
                     <a:prstGeom prst="rect">
                       <a:avLst/>
@@ -1072,6 +1040,14 @@
       <w:pPr>
         <w:pStyle w:val="BodyText"/>
       </w:pPr>
+      <w:r>
+        <w:t>This functions simply takes 2 parameters and outputs a generated string. As my variant had 3 different regex expressions, choosing 1, and a limit of 5 would yield a string that would follow the rules of the first regex, with a maximum limit of repeating characters that can be appended an undefined number of times of 5.</w:t>
+      </w:r>
+    </w:p>
+    <w:p>
+      <w:pPr>
+        <w:pStyle w:val="BodyText"/>
+      </w:pPr>
     </w:p>
     <w:p>
       <w:pPr>
@@ -1081,16 +1057,10 @@
         </w:rPr>
       </w:pPr>
       <w:r>
-        <w:br w:type="page"/>
-      </w:r>
-    </w:p>
-    <w:p>
-      <w:pPr>
-        <w:pStyle w:val="BodyText"/>
-        <w:spacing w:line="300" w:lineRule="auto"/>
-      </w:pPr>
-      <w:r>
-        <w:lastRenderedPageBreak/>
+        <w:rPr>
+          <w:sz w:val="24"/>
+          <w:szCs w:val="24"/>
+        </w:rPr>
         <w:t>For the second part/bonus point, I made a function that would take any regex and parse it, generating a valid string. We start off with a while loop, where we check the current regex character to see if there’s a parenthesis or a regular character.</w:t>
       </w:r>
     </w:p>
@@ -1109,9 +1079,9 @@
           <w:noProof/>
         </w:rPr>
         <w:drawing>
-          <wp:inline distT="0" distB="0" distL="0" distR="0" wp14:anchorId="43DDC90D" wp14:editId="7C1F3513">
-            <wp:extent cx="4724400" cy="3455738"/>
-            <wp:effectExtent l="0" t="0" r="0" b="0"/>
+          <wp:inline distT="0" distB="0" distL="0" distR="0" wp14:anchorId="43DDC90D" wp14:editId="6B731A27">
+            <wp:extent cx="4156557" cy="3040380"/>
+            <wp:effectExtent l="0" t="0" r="0" b="7620"/>
             <wp:docPr id="527721303" name="Picture 1" descr="A computer screen shot of a program code&#10;&#10;Description automatically generated"/>
             <wp:cNvGraphicFramePr>
               <a:graphicFrameLocks xmlns:a="http://schemas.openxmlformats.org/drawingml/2006/main" noChangeAspect="1"/>
@@ -1132,7 +1102,7 @@
                   <pic:spPr>
                     <a:xfrm>
                       <a:off x="0" y="0"/>
-                      <a:ext cx="4740546" cy="3467548"/>
+                      <a:ext cx="4172175" cy="3051804"/>
                     </a:xfrm>
                     <a:prstGeom prst="rect">
                       <a:avLst/>
@@ -1229,12 +1199,59 @@
     </w:p>
     <w:p>
       <w:pPr>
+        <w:pStyle w:val="BodyText"/>
+        <w:jc w:val="center"/>
+      </w:pPr>
+    </w:p>
+    <w:p>
+      <w:pPr>
+        <w:pStyle w:val="BodyText"/>
+        <w:jc w:val="both"/>
+      </w:pPr>
+      <w:r>
+        <w:t>The second functions operates by analyzing for parenthesis first, and then for a “character”, which can be as simple as a letter or any symbol that’s not in “*+</w:t>
+      </w:r>
+      <w:proofErr w:type="gramStart"/>
+      <w:r>
+        <w:t>|?^</w:t>
+      </w:r>
+      <w:proofErr w:type="gramEnd"/>
+      <w:r>
+        <w:t xml:space="preserve">”. For characters that can repeat an undefined amount of times, I used a </w:t>
+      </w:r>
+      <w:proofErr w:type="spellStart"/>
+      <w:proofErr w:type="gramStart"/>
+      <w:r>
+        <w:t>random.random</w:t>
+      </w:r>
+      <w:proofErr w:type="spellEnd"/>
+      <w:proofErr w:type="gramEnd"/>
+      <w:r>
+        <w:t xml:space="preserve">(), with a 1/3 probability of allowing for repeat characters. For the ‘+’ operations, </w:t>
+      </w:r>
+      <w:proofErr w:type="gramStart"/>
+      <w:r>
+        <w:t>in order to</w:t>
+      </w:r>
+      <w:proofErr w:type="gramEnd"/>
+      <w:r>
+        <w:t xml:space="preserve"> ensure that the character appeared at least once in the string, we made a while loop that would continue until the random number was greater than 0.333, as to ensure that we enter the subsequent loop and append the character to the string.</w:t>
+      </w:r>
+    </w:p>
+    <w:p>
+      <w:pPr>
         <w:pStyle w:val="Heading1"/>
         <w:spacing w:before="0" w:line="352" w:lineRule="exact"/>
         <w:ind w:left="0"/>
       </w:pPr>
-      <w:r>
-        <w:lastRenderedPageBreak/>
+    </w:p>
+    <w:p>
+      <w:pPr>
+        <w:pStyle w:val="Heading1"/>
+        <w:spacing w:before="0" w:line="352" w:lineRule="exact"/>
+        <w:ind w:left="0"/>
+      </w:pPr>
+      <w:r>
         <w:t>Results</w:t>
       </w:r>
     </w:p>
@@ -1382,43 +1399,6 @@
             </a:graphic>
           </wp:inline>
         </w:drawing>
-      </w:r>
-    </w:p>
-    <w:p>
-      <w:pPr>
-        <w:pStyle w:val="BodyText"/>
-        <w:spacing w:before="184" w:line="259" w:lineRule="auto"/>
-        <w:ind w:right="389"/>
-        <w:rPr>
-          <w:noProof/>
-        </w:rPr>
-      </w:pPr>
-    </w:p>
-    <w:p>
-      <w:pPr>
-        <w:pStyle w:val="BodyText"/>
-        <w:spacing w:before="184" w:line="259" w:lineRule="auto"/>
-        <w:ind w:right="389"/>
-        <w:jc w:val="center"/>
-      </w:pPr>
-    </w:p>
-    <w:p>
-      <w:pPr>
-        <w:rPr>
-          <w:b/>
-          <w:bCs/>
-          <w:sz w:val="32"/>
-          <w:szCs w:val="32"/>
-        </w:rPr>
-      </w:pPr>
-      <w:r>
-        <w:rPr>
-          <w:b/>
-          <w:bCs/>
-          <w:sz w:val="32"/>
-          <w:szCs w:val="32"/>
-        </w:rPr>
-        <w:br w:type="page"/>
       </w:r>
     </w:p>
     <w:p>
@@ -5069,7 +5049,6 @@
     <w:name w:val="Normal (Web)"/>
     <w:basedOn w:val="Normal"/>
     <w:uiPriority w:val="99"/>
-    <w:semiHidden/>
     <w:unhideWhenUsed/>
     <w:rsid w:val="00FC581A"/>
     <w:pPr>

</xml_diff>